<commit_message>
Question 5 Solution Revised
</commit_message>
<xml_diff>
--- a/A3/Question5_Soln.docx
+++ b/A3/Question5_Soln.docx
@@ -389,31 +389,11 @@
       <w:pPr>
         <w:spacing w:after="0" w:line="240" w:lineRule="auto"/>
         <w:rPr>
-          <w:sz w:val="24"/>
-          <w:szCs w:val="24"/>
-        </w:rPr>
-      </w:pPr>
-      <w:r>
-        <w:rPr>
-          <w:sz w:val="24"/>
-          <w:szCs w:val="24"/>
-        </w:rPr>
-        <w:t>We can see this TCP behaviour from the diagram below where STT is the saw tooth time</w:t>
-      </w:r>
-      <w:r>
-        <w:rPr>
-          <w:sz w:val="24"/>
-          <w:szCs w:val="24"/>
-        </w:rPr>
-        <w:t>(s)</w:t>
-      </w:r>
-      <w:r>
-        <w:rPr>
-          <w:sz w:val="24"/>
-          <w:szCs w:val="24"/>
-        </w:rPr>
-        <w:t>, W is the congestion window size.</w:t>
-      </w:r>
+          <w:b/>
+          <w:sz w:val="24"/>
+          <w:szCs w:val="24"/>
+        </w:rPr>
+      </w:pPr>
     </w:p>
     <w:p>
       <w:pPr>
@@ -425,44 +405,17 @@
       </w:pPr>
       <w:r>
         <w:rPr>
-          <w:noProof/>
-          <w:lang w:eastAsia="en-IN"/>
-        </w:rPr>
-        <w:drawing>
-          <wp:inline distT="0" distB="0" distL="0" distR="0" wp14:anchorId="4D3F2187" wp14:editId="02E383C8">
-            <wp:extent cx="5731510" cy="2108835"/>
-            <wp:effectExtent l="0" t="0" r="2540" b="5715"/>
-            <wp:docPr id="1" name="Picture 1"/>
-            <wp:cNvGraphicFramePr>
-              <a:graphicFrameLocks xmlns:a="http://schemas.openxmlformats.org/drawingml/2006/main" noChangeAspect="1"/>
-            </wp:cNvGraphicFramePr>
-            <a:graphic xmlns:a="http://schemas.openxmlformats.org/drawingml/2006/main">
-              <a:graphicData uri="http://schemas.openxmlformats.org/drawingml/2006/picture">
-                <pic:pic xmlns:pic="http://schemas.openxmlformats.org/drawingml/2006/picture">
-                  <pic:nvPicPr>
-                    <pic:cNvPr id="1" name=""/>
-                    <pic:cNvPicPr/>
-                  </pic:nvPicPr>
-                  <pic:blipFill>
-                    <a:blip r:embed="rId7"/>
-                    <a:stretch>
-                      <a:fillRect/>
-                    </a:stretch>
-                  </pic:blipFill>
-                  <pic:spPr>
-                    <a:xfrm>
-                      <a:off x="0" y="0"/>
-                      <a:ext cx="5731510" cy="2108835"/>
-                    </a:xfrm>
-                    <a:prstGeom prst="rect">
-                      <a:avLst/>
-                    </a:prstGeom>
-                  </pic:spPr>
-                </pic:pic>
-              </a:graphicData>
-            </a:graphic>
-          </wp:inline>
-        </w:drawing>
+          <w:sz w:val="24"/>
+          <w:szCs w:val="24"/>
+        </w:rPr>
+        <w:t xml:space="preserve">Initial congestion window size = c, final congestion window size = 2c. We know that the congestion window grows linearly one packet (1 MSS) per RTT. Therefore for congestion window to become 2c from c, there must be C * </w:t>
+      </w:r>
+      <w:r>
+        <w:rPr>
+          <w:sz w:val="24"/>
+          <w:szCs w:val="24"/>
+        </w:rPr>
+        <w:t xml:space="preserve">RTT. </w:t>
       </w:r>
     </w:p>
     <w:p>
@@ -473,11 +426,52 @@
           <w:szCs w:val="24"/>
         </w:rPr>
       </w:pPr>
+      <w:r>
+        <w:rPr>
+          <w:sz w:val="24"/>
+          <w:szCs w:val="24"/>
+        </w:rPr>
+        <w:t>Total bytes se</w:t>
+      </w:r>
+      <w:r>
+        <w:rPr>
+          <w:sz w:val="24"/>
+          <w:szCs w:val="24"/>
+        </w:rPr>
+        <w:t xml:space="preserve">nt = c * RTT * </w:t>
+      </w:r>
+      <w:r>
+        <w:rPr>
+          <w:sz w:val="24"/>
+          <w:szCs w:val="24"/>
+        </w:rPr>
+        <w:t>Throughput.</w:t>
+      </w:r>
+      <w:r>
+        <w:rPr>
+          <w:sz w:val="24"/>
+          <w:szCs w:val="24"/>
+        </w:rPr>
+        <w:t xml:space="preserve">  </w:t>
+      </w:r>
+      <w:r>
+        <w:rPr>
+          <w:sz w:val="24"/>
+          <w:szCs w:val="24"/>
+        </w:rPr>
+        <w:sym w:font="Wingdings" w:char="F0E0"/>
+      </w:r>
+      <w:r>
+        <w:rPr>
+          <w:sz w:val="24"/>
+          <w:szCs w:val="24"/>
+        </w:rPr>
+        <w:t xml:space="preserve"> (1)</w:t>
+      </w:r>
     </w:p>
     <w:p>
       <w:pPr>
         <w:spacing w:after="0" w:line="240" w:lineRule="auto"/>
-        <w:ind w:left="357"/>
         <w:rPr>
           <w:sz w:val="24"/>
           <w:szCs w:val="24"/>
@@ -487,12 +481,32 @@
     <w:p>
       <w:pPr>
         <w:spacing w:after="0" w:line="240" w:lineRule="auto"/>
-        <w:ind w:left="357"/>
-        <w:rPr>
-          <w:sz w:val="24"/>
-          <w:szCs w:val="24"/>
-        </w:rPr>
-      </w:pPr>
+        <w:rPr>
+          <w:sz w:val="24"/>
+          <w:szCs w:val="24"/>
+        </w:rPr>
+      </w:pPr>
+      <w:r>
+        <w:rPr>
+          <w:sz w:val="24"/>
+          <w:szCs w:val="24"/>
+        </w:rPr>
+        <w:t>We know that the number of packets pumped in t</w:t>
+      </w:r>
+      <w:r>
+        <w:rPr>
+          <w:sz w:val="24"/>
+          <w:szCs w:val="24"/>
+        </w:rPr>
+        <w:t>he network b/w two losses, N = c^2 + c(c</w:t>
+      </w:r>
+      <w:r>
+        <w:rPr>
+          <w:sz w:val="24"/>
+          <w:szCs w:val="24"/>
+        </w:rPr>
+        <w:t xml:space="preserve">+1)/2 </w:t>
+      </w:r>
     </w:p>
     <w:p>
       <w:pPr>
@@ -507,56 +521,28 @@
           <w:sz w:val="24"/>
           <w:szCs w:val="24"/>
         </w:rPr>
-        <w:t xml:space="preserve">In one STT, we see that the congestion window has gone from W/2 to W. To calculate STT, we would need the slope of the increase in congestion window. Also noting that for TCP, the congestion window is increased </w:t>
-      </w:r>
-      <w:r>
-        <w:rPr>
-          <w:sz w:val="24"/>
-          <w:szCs w:val="24"/>
-        </w:rPr>
-        <w:t>by 1 MSS</w:t>
-      </w:r>
-      <w:r>
-        <w:rPr>
-          <w:sz w:val="24"/>
-          <w:szCs w:val="24"/>
-        </w:rPr>
-        <w:t xml:space="preserve"> every R</w:t>
-      </w:r>
-      <w:r>
-        <w:rPr>
-          <w:sz w:val="24"/>
-          <w:szCs w:val="24"/>
-        </w:rPr>
-        <w:t xml:space="preserve">TT, we get STT = RTT * (w/2)   </w:t>
-      </w:r>
-      <w:r>
-        <w:rPr>
-          <w:sz w:val="24"/>
-          <w:szCs w:val="24"/>
-        </w:rPr>
-        <w:sym w:font="Wingdings" w:char="F0E0"/>
-      </w:r>
-      <w:r>
-        <w:rPr>
-          <w:sz w:val="24"/>
-          <w:szCs w:val="24"/>
-        </w:rPr>
-        <w:t xml:space="preserve"> (</w:t>
-      </w:r>
-      <w:r>
-        <w:rPr>
-          <w:sz w:val="24"/>
-          <w:szCs w:val="24"/>
-        </w:rPr>
-        <w:t xml:space="preserve">Eq. </w:t>
-      </w:r>
-      <w:r>
-        <w:rPr>
-          <w:sz w:val="24"/>
-          <w:szCs w:val="24"/>
-        </w:rPr>
-        <w:t>1).</w:t>
+        <w:t xml:space="preserve">As c+ 1 ~= c, </w:t>
+      </w:r>
+      <w:r>
+        <w:rPr>
+          <w:sz w:val="24"/>
+          <w:szCs w:val="24"/>
+        </w:rPr>
+        <w:t>N =</w:t>
+      </w:r>
+      <w:r>
+        <w:rPr>
+          <w:sz w:val="24"/>
+          <w:szCs w:val="24"/>
+        </w:rPr>
+        <w:t xml:space="preserve"> 3c</w:t>
+      </w:r>
+      <w:r>
+        <w:rPr>
+          <w:sz w:val="24"/>
+          <w:szCs w:val="24"/>
+        </w:rPr>
+        <w:t>^2/2</w:t>
       </w:r>
     </w:p>
     <w:p>
@@ -581,21 +567,14 @@
           <w:sz w:val="24"/>
           <w:szCs w:val="24"/>
         </w:rPr>
-        <w:t xml:space="preserve">Next we should look into the amount of data which is sent in one STT, which </w:t>
-      </w:r>
-      <w:r>
-        <w:rPr>
-          <w:sz w:val="24"/>
-          <w:szCs w:val="24"/>
-        </w:rPr>
-        <w:t>is nothing but the data which is sent in one RTT and in one RTT, the data worth of one congestion window is sent. Average size of the congestion window is 3W/4, so the amount of data sent in one STT is (W/2) * (3W/4) *MSS.</w:t>
-      </w:r>
-      <w:r>
-        <w:rPr>
-          <w:sz w:val="24"/>
-          <w:szCs w:val="24"/>
-        </w:rPr>
-        <w:t xml:space="preserve"> </w:t>
+        <w:t>Total bytes sent = N * MSS = (3c</w:t>
+      </w:r>
+      <w:r>
+        <w:rPr>
+          <w:sz w:val="24"/>
+          <w:szCs w:val="24"/>
+        </w:rPr>
+        <w:t xml:space="preserve">^2/2) * MSS   </w:t>
       </w:r>
       <w:r>
         <w:rPr>
@@ -609,7 +588,7 @@
           <w:sz w:val="24"/>
           <w:szCs w:val="24"/>
         </w:rPr>
-        <w:t xml:space="preserve"> (Eq. 2)</w:t>
+        <w:t>(2)</w:t>
       </w:r>
     </w:p>
     <w:p>
@@ -634,7 +613,28 @@
           <w:sz w:val="24"/>
           <w:szCs w:val="24"/>
         </w:rPr>
-        <w:t xml:space="preserve">Average throughput T = (Amt. of the data sent in one STT) / STT </w:t>
+        <w:t xml:space="preserve">Equating </w:t>
+      </w:r>
+      <w:r>
+        <w:rPr>
+          <w:sz w:val="24"/>
+          <w:szCs w:val="24"/>
+        </w:rPr>
+        <w:t>(1)</w:t>
+      </w:r>
+      <w:r>
+        <w:rPr>
+          <w:sz w:val="24"/>
+          <w:szCs w:val="24"/>
+        </w:rPr>
+        <w:t xml:space="preserve"> and 2</w:t>
+      </w:r>
+      <w:r>
+        <w:rPr>
+          <w:sz w:val="24"/>
+          <w:szCs w:val="24"/>
+        </w:rPr>
+        <w:t xml:space="preserve"> and substituting c in terms of L (loss rate).</w:t>
       </w:r>
     </w:p>
     <w:p>
@@ -650,71 +650,21 @@
           <w:sz w:val="24"/>
           <w:szCs w:val="24"/>
         </w:rPr>
-        <w:tab/>
-      </w:r>
-      <w:r>
-        <w:rPr>
-          <w:sz w:val="24"/>
-          <w:szCs w:val="24"/>
-        </w:rPr>
-        <w:tab/>
-        <w:t>= (</w:t>
-      </w:r>
-      <w:r>
-        <w:rPr>
-          <w:sz w:val="24"/>
-          <w:szCs w:val="24"/>
-        </w:rPr>
-        <w:t>(W/2) * (3W/4) *</w:t>
-      </w:r>
-      <w:r>
-        <w:rPr>
-          <w:sz w:val="24"/>
-          <w:szCs w:val="24"/>
-        </w:rPr>
-        <w:t>MSS)/ (</w:t>
-      </w:r>
-      <w:r>
-        <w:rPr>
-          <w:sz w:val="24"/>
-          <w:szCs w:val="24"/>
-        </w:rPr>
-        <w:t>RTT</w:t>
-      </w:r>
-      <w:r>
-        <w:rPr>
-          <w:sz w:val="24"/>
-          <w:szCs w:val="24"/>
-        </w:rPr>
-        <w:t xml:space="preserve"> * (w/2)</w:t>
-      </w:r>
-      <w:r>
-        <w:rPr>
-          <w:sz w:val="24"/>
-          <w:szCs w:val="24"/>
-        </w:rPr>
-        <w:t>) = 3W/4 * (MSS/RTT)</w:t>
-      </w:r>
-      <w:r>
-        <w:rPr>
-          <w:sz w:val="24"/>
-          <w:szCs w:val="24"/>
-        </w:rPr>
-        <w:t xml:space="preserve"> </w:t>
-      </w:r>
-      <w:r>
-        <w:rPr>
-          <w:sz w:val="24"/>
-          <w:szCs w:val="24"/>
-        </w:rPr>
-        <w:sym w:font="Wingdings" w:char="F0E0"/>
-      </w:r>
-      <w:r>
-        <w:rPr>
-          <w:sz w:val="24"/>
-          <w:szCs w:val="24"/>
-        </w:rPr>
-        <w:t xml:space="preserve"> (Eq. 3)</w:t>
+        <w:t>L = 1 / N = 1</w:t>
+      </w:r>
+      <w:r>
+        <w:rPr>
+          <w:sz w:val="24"/>
+          <w:szCs w:val="24"/>
+        </w:rPr>
+        <w:t>/ (</w:t>
+      </w:r>
+      <w:r>
+        <w:rPr>
+          <w:sz w:val="24"/>
+          <w:szCs w:val="24"/>
+        </w:rPr>
+        <w:t xml:space="preserve">3*c^2/2) </w:t>
       </w:r>
     </w:p>
     <w:p>
@@ -730,43 +680,44 @@
           <w:sz w:val="24"/>
           <w:szCs w:val="24"/>
         </w:rPr>
-        <w:lastRenderedPageBreak/>
-        <w:t>Average packet loss rate (L) is basically how many losses occur per STT. As per the given information</w:t>
-      </w:r>
-      <w:r>
-        <w:rPr>
-          <w:sz w:val="24"/>
-          <w:szCs w:val="24"/>
-        </w:rPr>
-        <w:t>, L = 1 / (number of packets sent in STT) = 1 / (</w:t>
-      </w:r>
-      <w:r>
-        <w:rPr>
-          <w:sz w:val="24"/>
-          <w:szCs w:val="24"/>
-        </w:rPr>
-        <w:t>(W/2) * (3W/4)</w:t>
-      </w:r>
-      <w:r>
-        <w:rPr>
-          <w:sz w:val="24"/>
-          <w:szCs w:val="24"/>
-        </w:rPr>
-        <w:t xml:space="preserve">). On solving for W, we get W = sqrt (8/3L) </w:t>
-      </w:r>
-      <w:r>
-        <w:rPr>
-          <w:sz w:val="24"/>
-          <w:szCs w:val="24"/>
-        </w:rPr>
-        <w:sym w:font="Wingdings" w:char="F0E0"/>
-      </w:r>
-      <w:r>
-        <w:rPr>
-          <w:sz w:val="24"/>
-          <w:szCs w:val="24"/>
-        </w:rPr>
-        <w:t xml:space="preserve"> (Eq.4).</w:t>
+        <w:t xml:space="preserve">On rearranging, C = 0.812 / </w:t>
+      </w:r>
+      <w:proofErr w:type="spellStart"/>
+      <w:r>
+        <w:rPr>
+          <w:sz w:val="24"/>
+          <w:szCs w:val="24"/>
+        </w:rPr>
+        <w:t>sqrt</w:t>
+      </w:r>
+      <w:proofErr w:type="spellEnd"/>
+      <w:r>
+        <w:rPr>
+          <w:sz w:val="24"/>
+          <w:szCs w:val="24"/>
+        </w:rPr>
+        <w:t xml:space="preserve"> (</w:t>
+      </w:r>
+      <w:r>
+        <w:rPr>
+          <w:sz w:val="24"/>
+          <w:szCs w:val="24"/>
+        </w:rPr>
+        <w:t xml:space="preserve">L) </w:t>
+      </w:r>
+      <w:r>
+        <w:rPr>
+          <w:sz w:val="24"/>
+          <w:szCs w:val="24"/>
+        </w:rPr>
+        <w:t>--- (</w:t>
+      </w:r>
+      <w:r>
+        <w:rPr>
+          <w:sz w:val="24"/>
+          <w:szCs w:val="24"/>
+        </w:rPr>
+        <w:t>3)</w:t>
       </w:r>
     </w:p>
     <w:p>
@@ -791,13 +742,117 @@
           <w:sz w:val="24"/>
           <w:szCs w:val="24"/>
         </w:rPr>
-        <w:t>Now substitute W from equation 4 to equation 3. We get average throughput T as a function of MSS, RTT and L i.e.; = 1.22 * MSS / (RTT * sqrt (L)</w:t>
+        <w:t>c * RTT * Throughput</w:t>
+      </w:r>
+      <w:r>
+        <w:rPr>
+          <w:sz w:val="24"/>
+          <w:szCs w:val="24"/>
+        </w:rPr>
+        <w:t xml:space="preserve"> = (3c</w:t>
+      </w:r>
+      <w:r>
+        <w:rPr>
+          <w:sz w:val="24"/>
+          <w:szCs w:val="24"/>
+        </w:rPr>
+        <w:t xml:space="preserve">^2/2) * MSS   </w:t>
+      </w:r>
+    </w:p>
+    <w:p>
+      <w:pPr>
+        <w:spacing w:after="0" w:line="240" w:lineRule="auto"/>
+        <w:rPr>
+          <w:sz w:val="24"/>
+          <w:szCs w:val="24"/>
+        </w:rPr>
+      </w:pPr>
+      <w:r>
+        <w:rPr>
+          <w:sz w:val="24"/>
+          <w:szCs w:val="24"/>
+        </w:rPr>
+        <w:t>Throughput = 3c*MSS</w:t>
+      </w:r>
+      <w:r>
+        <w:rPr>
+          <w:sz w:val="24"/>
+          <w:szCs w:val="24"/>
+        </w:rPr>
+        <w:t>/ (</w:t>
+      </w:r>
+      <w:r>
+        <w:rPr>
+          <w:sz w:val="24"/>
+          <w:szCs w:val="24"/>
+        </w:rPr>
+        <w:t>2*RTT) = 3*0.812*MSS</w:t>
+      </w:r>
+      <w:r>
+        <w:rPr>
+          <w:sz w:val="24"/>
+          <w:szCs w:val="24"/>
+        </w:rPr>
+        <w:t>/ (</w:t>
+      </w:r>
+      <w:r>
+        <w:rPr>
+          <w:sz w:val="24"/>
+          <w:szCs w:val="24"/>
+        </w:rPr>
+        <w:t>2*</w:t>
+      </w:r>
+      <w:proofErr w:type="spellStart"/>
+      <w:r>
+        <w:rPr>
+          <w:sz w:val="24"/>
+          <w:szCs w:val="24"/>
+        </w:rPr>
+        <w:t>sqrt</w:t>
+      </w:r>
+      <w:proofErr w:type="spellEnd"/>
+      <w:r>
+        <w:rPr>
+          <w:sz w:val="24"/>
+          <w:szCs w:val="24"/>
+        </w:rPr>
+        <w:t xml:space="preserve"> (</w:t>
+      </w:r>
+      <w:r>
+        <w:rPr>
+          <w:sz w:val="24"/>
+          <w:szCs w:val="24"/>
+        </w:rPr>
+        <w:t>L)*RTT) = 1.22*MSS/RTT*</w:t>
+      </w:r>
+      <w:proofErr w:type="spellStart"/>
+      <w:r>
+        <w:rPr>
+          <w:sz w:val="24"/>
+          <w:szCs w:val="24"/>
+        </w:rPr>
+        <w:t>sqrt</w:t>
+      </w:r>
+      <w:proofErr w:type="spellEnd"/>
+      <w:r>
+        <w:rPr>
+          <w:sz w:val="24"/>
+          <w:szCs w:val="24"/>
+        </w:rPr>
+        <w:t xml:space="preserve"> (</w:t>
+      </w:r>
+      <w:r>
+        <w:rPr>
+          <w:sz w:val="24"/>
+          <w:szCs w:val="24"/>
+        </w:rPr>
+        <w:t>L)</w:t>
       </w:r>
       <w:bookmarkStart w:id="0" w:name="_GoBack"/>
       <w:bookmarkEnd w:id="0"/>
     </w:p>
     <w:sectPr>
-      <w:footerReference w:type="default" r:id="rId8"/>
+      <w:footerReference w:type="default" r:id="rId7"/>
       <w:pgSz w:w="11906" w:h="16838"/>
       <w:pgMar w:top="1440" w:right="1440" w:bottom="1440" w:left="1440" w:header="708" w:footer="708" w:gutter="0"/>
       <w:cols w:space="708"/>

</xml_diff>